<commit_message>
added SW topology and finished project proposal 1st draft
</commit_message>
<xml_diff>
--- a/documentation/project_proposal.docx
+++ b/documentation/project_proposal.docx
@@ -6,12 +6,14 @@
       <w:pPr>
         <w:rPr>
           <w:rStyle w:val="BookTitle"/>
+          <w:sz w:val="28"/>
         </w:rPr>
       </w:pPr>
       <w:proofErr w:type="spellStart"/>
       <w:r>
         <w:rPr>
           <w:rStyle w:val="BookTitle"/>
+          <w:sz w:val="28"/>
         </w:rPr>
         <w:t>Automatizare</w:t>
       </w:r>
@@ -19,6 +21,7 @@
       <w:r>
         <w:rPr>
           <w:rStyle w:val="BookTitle"/>
+          <w:sz w:val="28"/>
         </w:rPr>
         <w:t xml:space="preserve"> </w:t>
       </w:r>
@@ -26,6 +29,7 @@
       <w:r>
         <w:rPr>
           <w:rStyle w:val="BookTitle"/>
+          <w:sz w:val="28"/>
         </w:rPr>
         <w:t>casei</w:t>
       </w:r>
@@ -33,6 +37,7 @@
       <w:r>
         <w:rPr>
           <w:rStyle w:val="BookTitle"/>
+          <w:sz w:val="28"/>
         </w:rPr>
         <w:t xml:space="preserve"> cu </w:t>
       </w:r>
@@ -40,6 +45,7 @@
       <w:r>
         <w:rPr>
           <w:rStyle w:val="BookTitle"/>
+          <w:sz w:val="28"/>
         </w:rPr>
         <w:t>echipament</w:t>
       </w:r>
@@ -47,6 +53,7 @@
       <w:r>
         <w:rPr>
           <w:rStyle w:val="BookTitle"/>
+          <w:sz w:val="28"/>
         </w:rPr>
         <w:t xml:space="preserve"> Z-Wave </w:t>
       </w:r>
@@ -54,6 +61,7 @@
       <w:r>
         <w:rPr>
           <w:rStyle w:val="BookTitle"/>
+          <w:sz w:val="28"/>
         </w:rPr>
         <w:t>folosind</w:t>
       </w:r>
@@ -61,6 +69,7 @@
       <w:r>
         <w:rPr>
           <w:rStyle w:val="BookTitle"/>
+          <w:sz w:val="28"/>
         </w:rPr>
         <w:t xml:space="preserve"> </w:t>
       </w:r>
@@ -68,6 +77,7 @@
       <w:r>
         <w:rPr>
           <w:rStyle w:val="BookTitle"/>
+          <w:sz w:val="28"/>
         </w:rPr>
         <w:t>Inteligență</w:t>
       </w:r>
@@ -75,6 +85,7 @@
       <w:r>
         <w:rPr>
           <w:rStyle w:val="BookTitle"/>
+          <w:sz w:val="28"/>
         </w:rPr>
         <w:t xml:space="preserve"> </w:t>
       </w:r>
@@ -82,6 +93,7 @@
       <w:r>
         <w:rPr>
           <w:rStyle w:val="BookTitle"/>
+          <w:sz w:val="28"/>
         </w:rPr>
         <w:t>Artificială</w:t>
       </w:r>
@@ -89,6 +101,7 @@
       <w:r>
         <w:rPr>
           <w:rStyle w:val="BookTitle"/>
+          <w:sz w:val="28"/>
         </w:rPr>
         <w:t xml:space="preserve"> </w:t>
       </w:r>
@@ -96,6 +109,7 @@
       <w:r>
         <w:rPr>
           <w:rStyle w:val="BookTitle"/>
+          <w:sz w:val="28"/>
         </w:rPr>
         <w:t>pentru</w:t>
       </w:r>
@@ -103,6 +117,7 @@
       <w:r>
         <w:rPr>
           <w:rStyle w:val="BookTitle"/>
+          <w:sz w:val="28"/>
         </w:rPr>
         <w:t xml:space="preserve"> </w:t>
       </w:r>
@@ -110,6 +125,7 @@
       <w:r>
         <w:rPr>
           <w:rStyle w:val="BookTitle"/>
+          <w:sz w:val="28"/>
         </w:rPr>
         <w:t>interfațare</w:t>
       </w:r>
@@ -278,7 +294,19 @@
         <w:rPr>
           <w:lang w:val="ro-RO"/>
         </w:rPr>
-        <w:t>Realizarea unui astfel de proiect inseamnă echiparea locuinței cu diferiți senzori, monitorizarea acestora și controlarea unor aparate fie manual, fie printr-un siste</w:t>
+        <w:t xml:space="preserve">Realizarea unui astfel de proiect </w:t>
+      </w:r>
+      <w:r>
+        <w:rPr>
+          <w:lang w:val="ro-RO"/>
+        </w:rPr>
+        <w:t>î</w:t>
+      </w:r>
+      <w:r>
+        <w:rPr>
+          <w:lang w:val="ro-RO"/>
+        </w:rPr>
+        <w:t>nseamnă echiparea locuinței cu diferiți senzori, monitorizarea acestora și controlarea unor aparate fie manual, fie printr-un siste</w:t>
       </w:r>
       <w:r>
         <w:rPr>
@@ -323,7 +351,31 @@
         <w:rPr>
           <w:lang w:val="ro-RO"/>
         </w:rPr>
-        <w:t>acționarea unor aparate electrice penru controlarea ușilor, sistemelor audio – video, aparate casnice, etc.</w:t>
+        <w:t>acționarea unor aparate electrice pen</w:t>
+      </w:r>
+      <w:r>
+        <w:rPr>
+          <w:lang w:val="ro-RO"/>
+        </w:rPr>
+        <w:t>t</w:t>
+      </w:r>
+      <w:r>
+        <w:rPr>
+          <w:lang w:val="ro-RO"/>
+        </w:rPr>
+        <w:t>ru controlarea ușilor, sistemelor audio – video, aparate</w:t>
+      </w:r>
+      <w:r>
+        <w:rPr>
+          <w:lang w:val="ro-RO"/>
+        </w:rPr>
+        <w:t>lor</w:t>
+      </w:r>
+      <w:r>
+        <w:rPr>
+          <w:lang w:val="ro-RO"/>
+        </w:rPr>
+        <w:t xml:space="preserve"> casnice, etc.</w:t>
       </w:r>
     </w:p>
     <w:p>
@@ -338,25 +390,13 @@
         <w:rPr>
           <w:lang w:val="ro-RO"/>
         </w:rPr>
-        <w:t xml:space="preserve">Cea mai des întâlnită soluție o reprezintă montarea unor senzori și / sau relee pentru controlarea echipamentelor electrice și conectarea acestora la o rețea de calculator pentru a putea fi monitorizate și accesate </w:t>
-      </w:r>
-      <w:r>
-        <w:rPr>
-          <w:lang w:val="ro-RO"/>
-        </w:rPr>
-        <w:t xml:space="preserve">de către un sistem central (de obicei, un computer). Pentru realizarea unor astfel de rețele există diferite soluții la ora actuală, fiecare având avantaje și dezavantaje. Printre cele mai des întâlnite merită menționate: conectivitatea prin cablu, infraroșu, </w:t>
-      </w:r>
-      <w:r>
-        <w:rPr>
-          <w:lang w:val="ro-RO"/>
-        </w:rPr>
-        <w:t>bluetooth</w:t>
-      </w:r>
-      <w:r>
-        <w:rPr>
-          <w:lang w:val="ro-RO"/>
-        </w:rPr>
-        <w:t>, GSM, rețea wireless simplă, sau prin protocoale radio dedicate</w:t>
+        <w:t xml:space="preserve">Cea mai des întâlnită soluție o reprezintă montarea unor senzori și / sau relee pentru controlarea echipamentelor electrice și conectarea acestora la o rețea  pentru a putea fi monitorizate și accesate </w:t>
+      </w:r>
+      <w:r>
+        <w:rPr>
+          <w:lang w:val="ro-RO"/>
+        </w:rPr>
+        <w:t>de către un sistem central (de obicei, un computer). Pentru realizarea unor astfel de rețele există diferite soluții la ora actuală, fiecare având avantaje și dezavantaje. Printre cele mai des întâlnite merită menționate: conectivitatea prin cablu, infraroșu, bluetooth, GSM, rețea wireless simplă, sau prin protocoale radio dedicate</w:t>
       </w:r>
       <w:r>
         <w:t xml:space="preserve">: NFC, </w:t>
@@ -850,6 +890,7 @@
       </w:r>
       <w:proofErr w:type="spellStart"/>
       <w:r>
+        <w:lastRenderedPageBreak/>
         <w:t>acoperire</w:t>
       </w:r>
       <w:proofErr w:type="spellEnd"/>
@@ -882,7 +923,13 @@
       </w:r>
       <w:proofErr w:type="spellStart"/>
       <w:r>
-        <w:t>tranzmiterii</w:t>
+        <w:t>tran</w:t>
+      </w:r>
+      <w:r>
+        <w:t>s</w:t>
+      </w:r>
+      <w:r>
+        <w:t>miterii</w:t>
       </w:r>
       <w:proofErr w:type="spellEnd"/>
       <w:r>
@@ -1185,40 +1232,32 @@
       </w:r>
       <w:proofErr w:type="spellEnd"/>
       <w:r>
+        <w:t xml:space="preserve"> de a </w:t>
+      </w:r>
+      <w:proofErr w:type="spellStart"/>
+      <w:r>
+        <w:t>învăța</w:t>
+      </w:r>
+      <w:proofErr w:type="spellEnd"/>
+      <w:r>
+        <w:t xml:space="preserve"> </w:t>
+      </w:r>
+      <w:proofErr w:type="spellStart"/>
+      <w:r>
+        <w:t>pe</w:t>
+      </w:r>
+      <w:proofErr w:type="spellEnd"/>
+      <w:r>
+        <w:t xml:space="preserve"> </w:t>
+      </w:r>
+      <w:proofErr w:type="spellStart"/>
+      <w:r>
+        <w:t>bază</w:t>
+      </w:r>
+      <w:proofErr w:type="spellEnd"/>
+      <w:r>
         <w:t xml:space="preserve"> de </w:t>
       </w:r>
-      <w:proofErr w:type="gramStart"/>
-      <w:r>
-        <w:t>a</w:t>
-      </w:r>
-      <w:proofErr w:type="gramEnd"/>
-      <w:r>
-        <w:t xml:space="preserve"> </w:t>
-      </w:r>
-      <w:proofErr w:type="spellStart"/>
-      <w:r>
-        <w:t>învăța</w:t>
-      </w:r>
-      <w:proofErr w:type="spellEnd"/>
-      <w:r>
-        <w:t xml:space="preserve"> </w:t>
-      </w:r>
-      <w:proofErr w:type="spellStart"/>
-      <w:r>
-        <w:t>pe</w:t>
-      </w:r>
-      <w:proofErr w:type="spellEnd"/>
-      <w:r>
-        <w:t xml:space="preserve"> </w:t>
-      </w:r>
-      <w:proofErr w:type="spellStart"/>
-      <w:r>
-        <w:t>bază</w:t>
-      </w:r>
-      <w:proofErr w:type="spellEnd"/>
-      <w:r>
-        <w:t xml:space="preserve"> de </w:t>
-      </w:r>
       <w:proofErr w:type="spellStart"/>
       <w:r>
         <w:t>tipare</w:t>
@@ -1269,7 +1308,13 @@
       </w:r>
       <w:proofErr w:type="spellStart"/>
       <w:r>
-        <w:t>uni</w:t>
+        <w:t>un</w:t>
+      </w:r>
+      <w:r>
+        <w:t>u</w:t>
+      </w:r>
+      <w:r>
+        <w:t>i</w:t>
       </w:r>
       <w:proofErr w:type="spellEnd"/>
       <w:r>
@@ -1544,12 +1589,10 @@
         <w:t xml:space="preserve"> </w:t>
       </w:r>
       <w:proofErr w:type="spellStart"/>
-      <w:proofErr w:type="gramStart"/>
       <w:r>
         <w:t>mari</w:t>
       </w:r>
       <w:proofErr w:type="spellEnd"/>
-      <w:proofErr w:type="gramEnd"/>
       <w:r>
         <w:t xml:space="preserve"> </w:t>
       </w:r>
@@ -1823,7 +1866,25 @@
         <w:rPr>
           <w:lang w:val="ro-RO"/>
         </w:rPr>
-        <w:t>Cea mai versatilă soluție pentru clasificare în I.A. o reprezintă rețelele neuronale care, din punct de vedere matematic maiv, nu fac altceva decât să transpună informațiile primite într-un spațiu decizional n dimensio</w:t>
+        <w:t xml:space="preserve">Cea mai versatilă soluție pentru clasificare în I.A. o reprezintă rețelele neuronale care, din punct de vedere matematic </w:t>
+      </w:r>
+      <w:r>
+        <w:rPr>
+          <w:lang w:val="ro-RO"/>
+        </w:rPr>
+        <w:t>n</w:t>
+      </w:r>
+      <w:r>
+        <w:rPr>
+          <w:lang w:val="ro-RO"/>
+        </w:rPr>
+        <w:t>aiv</w:t>
+      </w:r>
+      <w:r>
+        <w:rPr>
+          <w:lang w:val="ro-RO"/>
+        </w:rPr>
+        <w:t>, nu fac altceva decât să transpună informațiile primite într-un spațiu decizional n dimensio</w:t>
       </w:r>
       <w:r>
         <w:rPr>
@@ -1899,7 +1960,7 @@
         <w:rPr>
           <w:lang w:val="ro-RO"/>
         </w:rPr>
-        <w:t xml:space="preserve">Din punct de vedere antropologic, limbajul reprezintă cel mai eficient mijloc de comunicare între viețuitoare. Ca oameni, suntem obișnuiți să utilizăm vorbierea sau scrierea pentru transmitere de informații, bazându-ne pe reguli sintactice și semantice complexe dar concise pentru codarea și decodarea datelor. </w:t>
+        <w:t xml:space="preserve">Din punct de vedere antropologic, limbajul reprezintă cel mai eficient mijloc de comunicare între viețuitoare. Ca oameni, suntem obișnuiți să utilizăm vorbirea sau scrierea pentru transmitere de informații, bazându-ne pe reguli sintactice și semantice complexe dar concise pentru codarea și decodarea datelor. </w:t>
       </w:r>
       <w:r>
         <w:rPr>
@@ -1935,6 +1996,7 @@
         <w:rPr>
           <w:lang w:val="ro-RO"/>
         </w:rPr>
+        <w:lastRenderedPageBreak/>
         <w:t>Procesarea limbajului natural, din punct de vedere al programării, reprezintă procesul de extragerea informației relevante dintr-un mesaj verbal transmis de către om, astfel încât calculatorul / programul să poată interpreta și „înțelege</w:t>
       </w:r>
       <w:r>
@@ -1983,6 +2045,15 @@
         </w:rPr>
         <w:t>ă.</w:t>
       </w:r>
+    </w:p>
+    <w:p>
+      <w:pPr>
+        <w:ind w:left="360"/>
+        <w:jc w:val="both"/>
+        <w:rPr>
+          <w:lang w:val="ro-RO"/>
+        </w:rPr>
+      </w:pPr>
     </w:p>
     <w:p>
       <w:pPr>
@@ -1999,7 +2070,6 @@
         <w:rPr>
           <w:lang w:val="ro-RO"/>
         </w:rPr>
-        <w:lastRenderedPageBreak/>
         <w:t>Inteligență artificială în automatizare de case folosind NLP (natural language processing)</w:t>
       </w:r>
     </w:p>
@@ -2356,7 +2426,13 @@
         <w:t>at</w:t>
       </w:r>
       <w:r>
-        <w:t>ion of locally integrated control equipment</w:t>
+        <w:t xml:space="preserve">ion of </w:t>
+      </w:r>
+      <w:r>
+        <w:t>Locally Integrated Control E</w:t>
+      </w:r>
+      <w:r>
+        <w:t>quipment</w:t>
       </w:r>
       <w:r>
         <w:t>)</w:t>
@@ -2378,7 +2454,37 @@
         </w:rPr>
       </w:pPr>
       <w:r>
-        <w:t xml:space="preserve">ALICE </w:t>
+        <w:t>A</w:t>
+      </w:r>
+      <w:r>
+        <w:t>.</w:t>
+      </w:r>
+      <w:r>
+        <w:t>L</w:t>
+      </w:r>
+      <w:r>
+        <w:t>.</w:t>
+      </w:r>
+      <w:r>
+        <w:t>I</w:t>
+      </w:r>
+      <w:r>
+        <w:t>.</w:t>
+      </w:r>
+      <w:r>
+        <w:t>C</w:t>
+      </w:r>
+      <w:r>
+        <w:t>.</w:t>
+      </w:r>
+      <w:r>
+        <w:t>E</w:t>
+      </w:r>
+      <w:r>
+        <w:t>.</w:t>
+      </w:r>
+      <w:r>
+        <w:t xml:space="preserve"> </w:t>
       </w:r>
       <w:proofErr w:type="spellStart"/>
       <w:r>
@@ -2389,7 +2495,51 @@
         <w:rPr>
           <w:lang w:val="ro-RO"/>
         </w:rPr>
-        <w:t xml:space="preserve">ă soluția propusă pentru realizarea unei sisteme de casă inteligentă offline, implementat pe echipamente simple și ieftine, capabil sa interacționeze cu utilizatorii folosind limbajul natural ca date de intrare, interpretarea acestora folosind o rețea neuronală pentru clasificarea comenzilor și executarea </w:t>
+        <w:t xml:space="preserve">ă soluția </w:t>
+      </w:r>
+      <w:commentRangeStart w:id="0"/>
+      <w:r>
+        <w:rPr>
+          <w:lang w:val="ro-RO"/>
+        </w:rPr>
+        <w:t xml:space="preserve">propusă pentru realizarea </w:t>
+      </w:r>
+      <w:r>
+        <w:rPr>
+          <w:lang w:val="ro-RO"/>
+        </w:rPr>
+        <w:t>un</w:t>
+      </w:r>
+      <w:r>
+        <w:rPr>
+          <w:lang w:val="ro-RO"/>
+        </w:rPr>
+        <w:t>u</w:t>
+      </w:r>
+      <w:r>
+        <w:rPr>
+          <w:lang w:val="ro-RO"/>
+        </w:rPr>
+        <w:t xml:space="preserve">i </w:t>
+      </w:r>
+      <w:r>
+        <w:rPr>
+          <w:lang w:val="ro-RO"/>
+        </w:rPr>
+        <w:t xml:space="preserve">sistem de casă inteligentă </w:t>
+      </w:r>
+      <w:commentRangeEnd w:id="0"/>
+      <w:r>
+        <w:rPr>
+          <w:rStyle w:val="CommentReference"/>
+        </w:rPr>
+        <w:commentReference w:id="0"/>
+      </w:r>
+      <w:r>
+        <w:rPr>
+          <w:lang w:val="ro-RO"/>
+        </w:rPr>
+        <w:t xml:space="preserve">offline, implementat pe echipamente simple și ieftine, capabil sa interacționeze cu utilizatorii folosind limbajul natural ca date de intrare, interpretarea acestora folosind o rețea neuronală pentru clasificarea comenzilor și executarea </w:t>
       </w:r>
       <w:r>
         <w:rPr>
@@ -2421,8 +2571,6 @@
       <w:r>
         <w:t>:</w:t>
       </w:r>
-      <w:bookmarkStart w:id="0" w:name="_GoBack"/>
-      <w:bookmarkEnd w:id="0"/>
     </w:p>
     <w:p>
       <w:pPr>
@@ -2449,7 +2597,19 @@
         <w:rPr>
           <w:lang w:val="ro-RO"/>
         </w:rPr>
-        <w:t xml:space="preserve"> nu se bazează internet pentru procesare de date</w:t>
+        <w:t xml:space="preserve"> nu se bazează </w:t>
+      </w:r>
+      <w:r>
+        <w:rPr>
+          <w:lang w:val="ro-RO"/>
+        </w:rPr>
+        <w:t xml:space="preserve">pe </w:t>
+      </w:r>
+      <w:r>
+        <w:rPr>
+          <w:lang w:val="ro-RO"/>
+        </w:rPr>
+        <w:t>internet pentru procesare de date</w:t>
       </w:r>
     </w:p>
     <w:p>
@@ -2543,6 +2703,16 @@
     </w:p>
     <w:p>
       <w:pPr>
+        <w:ind w:left="360"/>
+      </w:pPr>
+    </w:p>
+    <w:p>
+      <w:pPr>
+        <w:ind w:left="360"/>
+      </w:pPr>
+    </w:p>
+    <w:p>
+      <w:pPr>
         <w:pStyle w:val="Heading2"/>
         <w:numPr>
           <w:ilvl w:val="1"/>
@@ -2561,25 +2731,355 @@
     </w:p>
     <w:p>
       <w:pPr>
-        <w:pStyle w:val="Heading2"/>
-        <w:rPr>
-          <w:lang w:val="ro-RO"/>
-        </w:rPr>
-      </w:pPr>
-    </w:p>
-    <w:p>
-      <w:pPr>
+        <w:keepNext/>
         <w:ind w:left="360"/>
-        <w:rPr>
-          <w:lang w:val="ro-RO"/>
-        </w:rPr>
-      </w:pPr>
-      <w:r>
-        <w:rPr>
-          <w:lang w:val="ro-RO"/>
-        </w:rPr>
-        <w:t>&lt;to be added&gt;</w:t>
-      </w:r>
+      </w:pPr>
+      <w:r>
+        <w:object w:dxaOrig="11386" w:dyaOrig="5115" w14:anchorId="48B425DE">
+          <v:shapetype id="_x0000_t75" coordsize="21600,21600" o:spt="75" o:preferrelative="t" path="m@4@5l@4@11@9@11@9@5xe" filled="f" stroked="f">
+            <v:stroke joinstyle="miter"/>
+            <v:formulas>
+              <v:f eqn="if lineDrawn pixelLineWidth 0"/>
+              <v:f eqn="sum @0 1 0"/>
+              <v:f eqn="sum 0 0 @1"/>
+              <v:f eqn="prod @2 1 2"/>
+              <v:f eqn="prod @3 21600 pixelWidth"/>
+              <v:f eqn="prod @3 21600 pixelHeight"/>
+              <v:f eqn="sum @0 0 1"/>
+              <v:f eqn="prod @6 1 2"/>
+              <v:f eqn="prod @7 21600 pixelWidth"/>
+              <v:f eqn="sum @8 21600 0"/>
+              <v:f eqn="prod @7 21600 pixelHeight"/>
+              <v:f eqn="sum @10 21600 0"/>
+            </v:formulas>
+            <v:path o:extrusionok="f" gradientshapeok="t" o:connecttype="rect"/>
+            <o:lock v:ext="edit" aspectratio="t"/>
+          </v:shapetype>
+          <v:shape id="_x0000_i1025" type="#_x0000_t75" style="width:446.25pt;height:200.25pt" o:ole="">
+            <v:imagedata r:id="rId7" o:title=""/>
+          </v:shape>
+          <o:OLEObject Type="Embed" ProgID="Visio.Drawing.15" ShapeID="_x0000_i1025" DrawAspect="Content" ObjectID="_1577113228" r:id="rId8"/>
+        </w:object>
+      </w:r>
+    </w:p>
+    <w:p>
+      <w:pPr>
+        <w:pStyle w:val="Caption"/>
+        <w:jc w:val="center"/>
+        <w:rPr>
+          <w:lang w:val="ro-RO"/>
+        </w:rPr>
+      </w:pPr>
+      <w:proofErr w:type="spellStart"/>
+      <w:r>
+        <w:t>Figură</w:t>
+      </w:r>
+      <w:proofErr w:type="spellEnd"/>
+      <w:r>
+        <w:t xml:space="preserve"> </w:t>
+      </w:r>
+      <w:fldSimple w:instr=" SEQ Figură \* ARABIC ">
+        <w:r>
+          <w:rPr>
+            <w:noProof/>
+          </w:rPr>
+          <w:t>1</w:t>
+        </w:r>
+      </w:fldSimple>
+      <w:r>
+        <w:t xml:space="preserve"> : A.L.I.C.E. - </w:t>
+      </w:r>
+      <w:proofErr w:type="spellStart"/>
+      <w:r>
+        <w:t>Componente</w:t>
+      </w:r>
+      <w:proofErr w:type="spellEnd"/>
+      <w:r>
+        <w:t xml:space="preserve"> HW</w:t>
+      </w:r>
+    </w:p>
+    <w:p>
+      <w:pPr>
+        <w:jc w:val="both"/>
+        <w:rPr>
+          <w:lang w:val="ro-RO"/>
+        </w:rPr>
+      </w:pPr>
+    </w:p>
+    <w:p>
+      <w:pPr>
+        <w:jc w:val="both"/>
+        <w:rPr>
+          <w:lang w:val="ro-RO"/>
+        </w:rPr>
+      </w:pPr>
+      <w:r>
+        <w:rPr>
+          <w:lang w:val="ro-RO"/>
+        </w:rPr>
+        <w:t>La nivel hardware, următoarele componente vor fi utilizate</w:t>
+      </w:r>
+      <w:r>
+        <w:t>:</w:t>
+      </w:r>
+    </w:p>
+    <w:p>
+      <w:pPr>
+        <w:pStyle w:val="ListParagraph"/>
+        <w:numPr>
+          <w:ilvl w:val="0"/>
+          <w:numId w:val="8"/>
+        </w:numPr>
+        <w:jc w:val="both"/>
+        <w:rPr>
+          <w:b/>
+          <w:lang w:val="ro-RO"/>
+        </w:rPr>
+      </w:pPr>
+      <w:r>
+        <w:rPr>
+          <w:b/>
+          <w:lang w:val="ro-RO"/>
+        </w:rPr>
+        <w:t xml:space="preserve">Terminal de I/O pentru acces la pagina web </w:t>
+      </w:r>
+    </w:p>
+    <w:p>
+      <w:pPr>
+        <w:pStyle w:val="ListParagraph"/>
+        <w:numPr>
+          <w:ilvl w:val="1"/>
+          <w:numId w:val="7"/>
+        </w:numPr>
+        <w:jc w:val="both"/>
+        <w:rPr>
+          <w:lang w:val="ro-RO"/>
+        </w:rPr>
+      </w:pPr>
+      <w:r>
+        <w:rPr>
+          <w:lang w:val="ro-RO"/>
+        </w:rPr>
+        <w:t>Interacționare cu pagina web Node-RED afișând stare curentă a echipamentelor Z-Wave</w:t>
+      </w:r>
+    </w:p>
+    <w:p>
+      <w:pPr>
+        <w:pStyle w:val="ListParagraph"/>
+        <w:numPr>
+          <w:ilvl w:val="1"/>
+          <w:numId w:val="7"/>
+        </w:numPr>
+        <w:jc w:val="both"/>
+        <w:rPr>
+          <w:lang w:val="ro-RO"/>
+        </w:rPr>
+      </w:pPr>
+      <w:r>
+        <w:rPr>
+          <w:lang w:val="ro-RO"/>
+        </w:rPr>
+        <w:t>Introducerea comenzilor</w:t>
+      </w:r>
+    </w:p>
+    <w:p>
+      <w:pPr>
+        <w:pStyle w:val="ListParagraph"/>
+        <w:numPr>
+          <w:ilvl w:val="0"/>
+          <w:numId w:val="8"/>
+        </w:numPr>
+        <w:jc w:val="both"/>
+        <w:rPr>
+          <w:b/>
+          <w:lang w:val="ro-RO"/>
+        </w:rPr>
+      </w:pPr>
+      <w:r>
+        <w:rPr>
+          <w:b/>
+          <w:lang w:val="ro-RO"/>
+        </w:rPr>
+        <w:t>Raspberry Pi 3 model B</w:t>
+      </w:r>
+    </w:p>
+    <w:p>
+      <w:pPr>
+        <w:pStyle w:val="ListParagraph"/>
+        <w:numPr>
+          <w:ilvl w:val="1"/>
+          <w:numId w:val="7"/>
+        </w:numPr>
+        <w:jc w:val="both"/>
+        <w:rPr>
+          <w:lang w:val="ro-RO"/>
+        </w:rPr>
+      </w:pPr>
+      <w:r>
+        <w:rPr>
+          <w:lang w:val="ro-RO"/>
+        </w:rPr>
+        <w:t>Procesează inputul de la interfața web, interpretează comenzile (NLP cu ajutorul unei rețele neuronale de clasificare) și trimite comenzile de Z-wave către USB</w:t>
+      </w:r>
+    </w:p>
+    <w:p>
+      <w:pPr>
+        <w:pStyle w:val="ListParagraph"/>
+        <w:numPr>
+          <w:ilvl w:val="0"/>
+          <w:numId w:val="8"/>
+        </w:numPr>
+        <w:jc w:val="both"/>
+        <w:rPr>
+          <w:b/>
+          <w:lang w:val="ro-RO"/>
+        </w:rPr>
+      </w:pPr>
+      <w:r>
+        <w:rPr>
+          <w:b/>
+          <w:lang w:val="ro-RO"/>
+        </w:rPr>
+        <w:t>USB Z-Wave controller stick</w:t>
+      </w:r>
+    </w:p>
+    <w:p>
+      <w:pPr>
+        <w:pStyle w:val="ListParagraph"/>
+        <w:numPr>
+          <w:ilvl w:val="1"/>
+          <w:numId w:val="7"/>
+        </w:numPr>
+        <w:jc w:val="both"/>
+        <w:rPr>
+          <w:lang w:val="ro-RO"/>
+        </w:rPr>
+      </w:pPr>
+      <w:r>
+        <w:rPr>
+          <w:lang w:val="ro-RO"/>
+        </w:rPr>
+        <w:t>Comunică cu toate echipamentele conectate în rețeaua Z-Wave</w:t>
+      </w:r>
+    </w:p>
+    <w:p>
+      <w:pPr>
+        <w:pStyle w:val="ListParagraph"/>
+        <w:numPr>
+          <w:ilvl w:val="0"/>
+          <w:numId w:val="8"/>
+        </w:numPr>
+        <w:jc w:val="both"/>
+        <w:rPr>
+          <w:b/>
+          <w:lang w:val="ro-RO"/>
+        </w:rPr>
+      </w:pPr>
+      <w:r>
+        <w:rPr>
+          <w:b/>
+          <w:lang w:val="ro-RO"/>
+        </w:rPr>
+        <w:t>Bec și termostat</w:t>
+      </w:r>
+      <w:r>
+        <w:rPr>
+          <w:b/>
+          <w:lang w:val="ro-RO"/>
+        </w:rPr>
+        <w:t xml:space="preserve"> compatibile Z-Wave</w:t>
+      </w:r>
+    </w:p>
+    <w:p>
+      <w:pPr>
+        <w:pStyle w:val="ListParagraph"/>
+        <w:numPr>
+          <w:ilvl w:val="1"/>
+          <w:numId w:val="7"/>
+        </w:numPr>
+        <w:jc w:val="both"/>
+        <w:rPr>
+          <w:lang w:val="ro-RO"/>
+        </w:rPr>
+      </w:pPr>
+      <w:r>
+        <w:rPr>
+          <w:lang w:val="ro-RO"/>
+        </w:rPr>
+        <w:t>Echipamentele de controlat</w:t>
+      </w:r>
+    </w:p>
+    <w:p>
+      <w:pPr>
+        <w:jc w:val="both"/>
+        <w:rPr>
+          <w:lang w:val="ro-RO"/>
+        </w:rPr>
+      </w:pPr>
+    </w:p>
+    <w:p>
+      <w:pPr>
+        <w:jc w:val="both"/>
+        <w:rPr>
+          <w:lang w:val="ro-RO"/>
+        </w:rPr>
+      </w:pPr>
+    </w:p>
+    <w:p>
+      <w:pPr>
+        <w:rPr>
+          <w:lang w:val="ro-RO"/>
+        </w:rPr>
+      </w:pPr>
+    </w:p>
+    <w:p>
+      <w:pPr>
+        <w:rPr>
+          <w:lang w:val="ro-RO"/>
+        </w:rPr>
+      </w:pPr>
+    </w:p>
+    <w:p>
+      <w:pPr>
+        <w:rPr>
+          <w:lang w:val="ro-RO"/>
+        </w:rPr>
+      </w:pPr>
+    </w:p>
+    <w:p>
+      <w:pPr>
+        <w:rPr>
+          <w:lang w:val="ro-RO"/>
+        </w:rPr>
+      </w:pPr>
+    </w:p>
+    <w:p>
+      <w:pPr>
+        <w:rPr>
+          <w:lang w:val="ro-RO"/>
+        </w:rPr>
+      </w:pPr>
+    </w:p>
+    <w:p>
+      <w:pPr>
+        <w:rPr>
+          <w:lang w:val="ro-RO"/>
+        </w:rPr>
+      </w:pPr>
+    </w:p>
+    <w:p>
+      <w:pPr>
+        <w:rPr>
+          <w:lang w:val="ro-RO"/>
+        </w:rPr>
+      </w:pPr>
+    </w:p>
+    <w:p>
+      <w:pPr>
+        <w:rPr>
+          <w:lang w:val="ro-RO"/>
+        </w:rPr>
+      </w:pPr>
     </w:p>
     <w:p>
       <w:pPr>
@@ -2603,7 +3103,6 @@
         <w:rPr>
           <w:lang w:val="ro-RO"/>
         </w:rPr>
-        <w:lastRenderedPageBreak/>
         <w:t>Arhitectura componentelor Software</w:t>
       </w:r>
     </w:p>
@@ -2617,16 +3116,507 @@
     </w:p>
     <w:p>
       <w:pPr>
-        <w:ind w:left="360"/>
-        <w:rPr>
-          <w:lang w:val="ro-RO"/>
-        </w:rPr>
-      </w:pPr>
-      <w:r>
-        <w:rPr>
-          <w:lang w:val="ro-RO"/>
-        </w:rPr>
-        <w:t>&lt;to be added&gt;</w:t>
+        <w:rPr>
+          <w:b/>
+          <w:lang w:val="ro-RO"/>
+        </w:rPr>
+      </w:pPr>
+    </w:p>
+    <w:p>
+      <w:pPr>
+        <w:keepNext/>
+      </w:pPr>
+      <w:r>
+        <w:rPr>
+          <w:lang w:val="ro-RO"/>
+        </w:rPr>
+        <w:object w:dxaOrig="13471" w:dyaOrig="5161" w14:anchorId="421D9003">
+          <v:shape id="_x0000_i1026" type="#_x0000_t75" style="width:487.5pt;height:186.75pt" o:ole="">
+            <v:imagedata r:id="rId9" o:title=""/>
+          </v:shape>
+          <o:OLEObject Type="Embed" ProgID="Visio.Drawing.15" ShapeID="_x0000_i1026" DrawAspect="Content" ObjectID="_1577113229" r:id="rId10"/>
+        </w:object>
+      </w:r>
+    </w:p>
+    <w:p>
+      <w:pPr>
+        <w:pStyle w:val="Caption"/>
+        <w:jc w:val="center"/>
+      </w:pPr>
+      <w:proofErr w:type="spellStart"/>
+      <w:r>
+        <w:t>Figură</w:t>
+      </w:r>
+      <w:proofErr w:type="spellEnd"/>
+      <w:r>
+        <w:t xml:space="preserve"> </w:t>
+      </w:r>
+      <w:fldSimple w:instr=" SEQ Figură \* ARABIC ">
+        <w:r>
+          <w:rPr>
+            <w:noProof/>
+          </w:rPr>
+          <w:t>2</w:t>
+        </w:r>
+      </w:fldSimple>
+      <w:r>
+        <w:t xml:space="preserve"> : A.L.I.C.E. - </w:t>
+      </w:r>
+      <w:proofErr w:type="spellStart"/>
+      <w:r>
+        <w:t>Componente</w:t>
+      </w:r>
+      <w:proofErr w:type="spellEnd"/>
+      <w:r>
+        <w:t xml:space="preserve"> SW</w:t>
+      </w:r>
+    </w:p>
+    <w:p/>
+    <w:p>
+      <w:pPr>
+        <w:rPr>
+          <w:lang w:val="ro-RO"/>
+        </w:rPr>
+      </w:pPr>
+      <w:proofErr w:type="spellStart"/>
+      <w:r>
+        <w:t>Principalele</w:t>
+      </w:r>
+      <w:proofErr w:type="spellEnd"/>
+      <w:r>
+        <w:t xml:space="preserve"> </w:t>
+      </w:r>
+      <w:proofErr w:type="spellStart"/>
+      <w:r>
+        <w:t>component</w:t>
+      </w:r>
+      <w:r>
+        <w:t>e</w:t>
+      </w:r>
+      <w:proofErr w:type="spellEnd"/>
+      <w:r>
+        <w:t xml:space="preserve"> SW:</w:t>
+      </w:r>
+    </w:p>
+    <w:p>
+      <w:pPr>
+        <w:pStyle w:val="ListParagraph"/>
+        <w:numPr>
+          <w:ilvl w:val="0"/>
+          <w:numId w:val="7"/>
+        </w:numPr>
+        <w:rPr>
+          <w:b/>
+          <w:lang w:val="ro-RO"/>
+        </w:rPr>
+      </w:pPr>
+      <w:r>
+        <w:rPr>
+          <w:b/>
+          <w:lang w:val="ro-RO"/>
+        </w:rPr>
+        <w:t>Modulul Node-RED</w:t>
+      </w:r>
+      <w:r>
+        <w:rPr>
+          <w:b/>
+        </w:rPr>
+        <w:t>:</w:t>
+      </w:r>
+    </w:p>
+    <w:p>
+      <w:pPr>
+        <w:pStyle w:val="ListParagraph"/>
+        <w:numPr>
+          <w:ilvl w:val="1"/>
+          <w:numId w:val="7"/>
+        </w:numPr>
+        <w:rPr>
+          <w:lang w:val="ro-RO"/>
+        </w:rPr>
+      </w:pPr>
+      <w:r>
+        <w:rPr>
+          <w:lang w:val="ro-RO"/>
+        </w:rPr>
+        <w:t>Re</w:t>
+      </w:r>
+      <w:r>
+        <w:rPr>
+          <w:lang w:val="ro-RO"/>
+        </w:rPr>
+        <w:t>prezintă calea de interacționare cu A.L.I.C.E</w:t>
+      </w:r>
+    </w:p>
+    <w:p>
+      <w:pPr>
+        <w:pStyle w:val="ListParagraph"/>
+        <w:numPr>
+          <w:ilvl w:val="1"/>
+          <w:numId w:val="7"/>
+        </w:numPr>
+        <w:rPr>
+          <w:lang w:val="ro-RO"/>
+        </w:rPr>
+      </w:pPr>
+      <w:r>
+        <w:rPr>
+          <w:lang w:val="ro-RO"/>
+        </w:rPr>
+        <w:t xml:space="preserve">Compus din interfața utilizator </w:t>
+      </w:r>
+      <w:r>
+        <w:t xml:space="preserve">(Dashboard) </w:t>
+      </w:r>
+      <w:r>
+        <w:rPr>
+          <w:lang w:val="ro-RO"/>
+        </w:rPr>
+        <w:t>și serverul web</w:t>
+      </w:r>
+    </w:p>
+    <w:p>
+      <w:pPr>
+        <w:pStyle w:val="ListParagraph"/>
+        <w:numPr>
+          <w:ilvl w:val="0"/>
+          <w:numId w:val="7"/>
+        </w:numPr>
+        <w:rPr>
+          <w:b/>
+          <w:lang w:val="ro-RO"/>
+        </w:rPr>
+      </w:pPr>
+      <w:r>
+        <w:rPr>
+          <w:b/>
+          <w:lang w:val="ro-RO"/>
+        </w:rPr>
+        <w:t>Modulul Pyhon</w:t>
+      </w:r>
+      <w:r>
+        <w:rPr>
+          <w:b/>
+        </w:rPr>
+        <w:t>:</w:t>
+      </w:r>
+    </w:p>
+    <w:p>
+      <w:pPr>
+        <w:pStyle w:val="ListParagraph"/>
+        <w:numPr>
+          <w:ilvl w:val="0"/>
+          <w:numId w:val="9"/>
+        </w:numPr>
+        <w:rPr>
+          <w:b/>
+          <w:lang w:val="ro-RO"/>
+        </w:rPr>
+      </w:pPr>
+      <w:r>
+        <w:rPr>
+          <w:b/>
+          <w:lang w:val="ro-RO"/>
+        </w:rPr>
+        <w:t>Web Interface Controller</w:t>
+      </w:r>
+    </w:p>
+    <w:p>
+      <w:pPr>
+        <w:pStyle w:val="ListParagraph"/>
+        <w:numPr>
+          <w:ilvl w:val="1"/>
+          <w:numId w:val="9"/>
+        </w:numPr>
+        <w:ind w:left="1800"/>
+        <w:rPr>
+          <w:b/>
+          <w:lang w:val="ro-RO"/>
+        </w:rPr>
+      </w:pPr>
+      <w:r>
+        <w:rPr>
+          <w:lang w:val="ro-RO"/>
+        </w:rPr>
+        <w:t>R</w:t>
+      </w:r>
+      <w:r>
+        <w:rPr>
+          <w:lang w:val="ro-RO"/>
+        </w:rPr>
+        <w:t>ealizează</w:t>
+      </w:r>
+      <w:r>
+        <w:rPr>
+          <w:lang w:val="ro-RO"/>
+        </w:rPr>
+        <w:t xml:space="preserve"> comunicarea cu modulul Node-Red prin intermediul protocolului MQTT</w:t>
+      </w:r>
+    </w:p>
+    <w:p>
+      <w:pPr>
+        <w:pStyle w:val="ListParagraph"/>
+        <w:numPr>
+          <w:ilvl w:val="0"/>
+          <w:numId w:val="9"/>
+        </w:numPr>
+        <w:rPr>
+          <w:b/>
+          <w:lang w:val="ro-RO"/>
+        </w:rPr>
+      </w:pPr>
+      <w:r>
+        <w:rPr>
+          <w:b/>
+          <w:lang w:val="ro-RO"/>
+        </w:rPr>
+        <w:t>Application Controller</w:t>
+      </w:r>
+    </w:p>
+    <w:p>
+      <w:pPr>
+        <w:pStyle w:val="ListParagraph"/>
+        <w:numPr>
+          <w:ilvl w:val="0"/>
+          <w:numId w:val="11"/>
+        </w:numPr>
+        <w:ind w:left="1800"/>
+        <w:rPr>
+          <w:b/>
+          <w:lang w:val="ro-RO"/>
+        </w:rPr>
+      </w:pPr>
+      <w:r>
+        <w:rPr>
+          <w:lang w:val="ro-RO"/>
+        </w:rPr>
+        <w:t>Submodulu</w:t>
+      </w:r>
+      <w:r>
+        <w:rPr>
+          <w:lang w:val="ro-RO"/>
+        </w:rPr>
+        <w:t>l</w:t>
+      </w:r>
+      <w:bookmarkStart w:id="1" w:name="_GoBack"/>
+      <w:bookmarkEnd w:id="1"/>
+      <w:r>
+        <w:rPr>
+          <w:lang w:val="ro-RO"/>
+        </w:rPr>
+        <w:t xml:space="preserve"> principal al aplicatie</w:t>
+      </w:r>
+      <w:r>
+        <w:rPr>
+          <w:lang w:val="ro-RO"/>
+        </w:rPr>
+        <w:t>i</w:t>
+      </w:r>
+      <w:r>
+        <w:rPr>
+          <w:lang w:val="ro-RO"/>
+        </w:rPr>
+        <w:t xml:space="preserve"> A.L.I.C.E. realizează interacționarea tuturor submodulelor</w:t>
+      </w:r>
+    </w:p>
+    <w:p>
+      <w:pPr>
+        <w:pStyle w:val="ListParagraph"/>
+        <w:numPr>
+          <w:ilvl w:val="0"/>
+          <w:numId w:val="9"/>
+        </w:numPr>
+        <w:rPr>
+          <w:b/>
+          <w:lang w:val="ro-RO"/>
+        </w:rPr>
+      </w:pPr>
+      <w:r>
+        <w:rPr>
+          <w:b/>
+          <w:lang w:val="ro-RO"/>
+        </w:rPr>
+        <w:t>Text Processor</w:t>
+      </w:r>
+    </w:p>
+    <w:p>
+      <w:pPr>
+        <w:pStyle w:val="ListParagraph"/>
+        <w:numPr>
+          <w:ilvl w:val="1"/>
+          <w:numId w:val="9"/>
+        </w:numPr>
+        <w:ind w:left="1800"/>
+        <w:rPr>
+          <w:b/>
+          <w:lang w:val="ro-RO"/>
+        </w:rPr>
+      </w:pPr>
+      <w:r>
+        <w:rPr>
+          <w:lang w:val="ro-RO"/>
+        </w:rPr>
+        <w:t>Preprocesează propozițiile scrise de utilizator eliminând părțile irelevante pentru înțelegerea mesajului</w:t>
+      </w:r>
+    </w:p>
+    <w:p>
+      <w:pPr>
+        <w:pStyle w:val="ListParagraph"/>
+        <w:numPr>
+          <w:ilvl w:val="0"/>
+          <w:numId w:val="9"/>
+        </w:numPr>
+        <w:rPr>
+          <w:b/>
+          <w:lang w:val="ro-RO"/>
+        </w:rPr>
+      </w:pPr>
+      <w:r>
+        <w:rPr>
+          <w:b/>
+          <w:lang w:val="ro-RO"/>
+        </w:rPr>
+        <w:t>NLP Classifier Neural Network</w:t>
+      </w:r>
+    </w:p>
+    <w:p>
+      <w:pPr>
+        <w:pStyle w:val="ListParagraph"/>
+        <w:numPr>
+          <w:ilvl w:val="1"/>
+          <w:numId w:val="9"/>
+        </w:numPr>
+        <w:ind w:left="1800"/>
+        <w:rPr>
+          <w:b/>
+          <w:lang w:val="ro-RO"/>
+        </w:rPr>
+      </w:pPr>
+      <w:r>
+        <w:rPr>
+          <w:lang w:val="ro-RO"/>
+        </w:rPr>
+        <w:t>Rețeaua neuronală responsabilă pentru interpretarea propozițiilor primite ca input, clasificându-le în categorii de comenzi</w:t>
+      </w:r>
+    </w:p>
+    <w:p>
+      <w:pPr>
+        <w:pStyle w:val="ListParagraph"/>
+        <w:numPr>
+          <w:ilvl w:val="0"/>
+          <w:numId w:val="9"/>
+        </w:numPr>
+        <w:rPr>
+          <w:b/>
+          <w:lang w:val="ro-RO"/>
+        </w:rPr>
+      </w:pPr>
+      <w:r>
+        <w:rPr>
+          <w:b/>
+          <w:lang w:val="ro-RO"/>
+        </w:rPr>
+        <w:t>Internal State machine</w:t>
+      </w:r>
+    </w:p>
+    <w:p>
+      <w:pPr>
+        <w:pStyle w:val="ListParagraph"/>
+        <w:numPr>
+          <w:ilvl w:val="1"/>
+          <w:numId w:val="9"/>
+        </w:numPr>
+        <w:ind w:left="1800"/>
+        <w:rPr>
+          <w:b/>
+          <w:lang w:val="ro-RO"/>
+        </w:rPr>
+      </w:pPr>
+      <w:r>
+        <w:rPr>
+          <w:lang w:val="ro-RO"/>
+        </w:rPr>
+        <w:t>Mașina de stare a aplicației cu ajutorul căreia se vor decide următorii pași ce trebuie executați pentru a realiza comanda cerută.</w:t>
+      </w:r>
+    </w:p>
+    <w:p>
+      <w:pPr>
+        <w:pStyle w:val="ListParagraph"/>
+        <w:numPr>
+          <w:ilvl w:val="0"/>
+          <w:numId w:val="9"/>
+        </w:numPr>
+        <w:rPr>
+          <w:b/>
+          <w:lang w:val="ro-RO"/>
+        </w:rPr>
+      </w:pPr>
+      <w:r>
+        <w:rPr>
+          <w:b/>
+          <w:lang w:val="ro-RO"/>
+        </w:rPr>
+        <w:t>Zwave Adapter</w:t>
+      </w:r>
+    </w:p>
+    <w:p>
+      <w:pPr>
+        <w:pStyle w:val="ListParagraph"/>
+        <w:numPr>
+          <w:ilvl w:val="1"/>
+          <w:numId w:val="9"/>
+        </w:numPr>
+        <w:ind w:left="1800"/>
+        <w:rPr>
+          <w:b/>
+          <w:lang w:val="ro-RO"/>
+        </w:rPr>
+      </w:pPr>
+      <w:r>
+        <w:rPr>
+          <w:lang w:val="ro-RO"/>
+        </w:rPr>
+        <w:t>Realizează comunicarea cu rețeaua Z-Wave (trimitere și primire de mesaje)</w:t>
+      </w:r>
+    </w:p>
+    <w:p>
+      <w:pPr>
+        <w:pStyle w:val="ListParagraph"/>
+        <w:numPr>
+          <w:ilvl w:val="0"/>
+          <w:numId w:val="9"/>
+        </w:numPr>
+        <w:rPr>
+          <w:b/>
+          <w:lang w:val="ro-RO"/>
+        </w:rPr>
+      </w:pPr>
+      <w:r>
+        <w:rPr>
+          <w:b/>
+          <w:lang w:val="ro-RO"/>
+        </w:rPr>
+        <w:t>Zwave Commands</w:t>
+      </w:r>
+    </w:p>
+    <w:p>
+      <w:pPr>
+        <w:pStyle w:val="ListParagraph"/>
+        <w:numPr>
+          <w:ilvl w:val="1"/>
+          <w:numId w:val="9"/>
+        </w:numPr>
+        <w:ind w:left="1800"/>
+        <w:rPr>
+          <w:b/>
+          <w:lang w:val="ro-RO"/>
+        </w:rPr>
+      </w:pPr>
+      <w:r>
+        <w:rPr>
+          <w:lang w:val="ro-RO"/>
+        </w:rPr>
+        <w:t>Un set de șabloane de comenzi prestabilite pentru fiecare comandă zwave cunoscută de sistem</w:t>
       </w:r>
     </w:p>
     <w:sectPr>
@@ -2639,6 +3629,30 @@
 </w:document>
 </file>
 
+<file path=word/comments.xml><?xml version="1.0" encoding="utf-8"?>
+<w:comments xmlns:wpc="http://schemas.microsoft.com/office/word/2010/wordprocessingCanvas" xmlns:mc="http://schemas.openxmlformats.org/markup-compatibility/2006" xmlns:o="urn:schemas-microsoft-com:office:office" xmlns:r="http://schemas.openxmlformats.org/officeDocument/2006/relationships" xmlns:m="http://schemas.openxmlformats.org/officeDocument/2006/math" xmlns:v="urn:schemas-microsoft-com:vml" xmlns:wp14="http://schemas.microsoft.com/office/word/2010/wordprocessingDrawing" xmlns:wp="http://schemas.openxmlformats.org/drawingml/2006/wordprocessingDrawing" xmlns:w10="urn:schemas-microsoft-com:office:word" xmlns:w="http://schemas.openxmlformats.org/wordprocessingml/2006/main" xmlns:w14="http://schemas.microsoft.com/office/word/2010/wordml" xmlns:w15="http://schemas.microsoft.com/office/word/2012/wordml" xmlns:wpg="http://schemas.microsoft.com/office/word/2010/wordprocessingGroup" xmlns:wpi="http://schemas.microsoft.com/office/word/2010/wordprocessingInk" xmlns:wne="http://schemas.microsoft.com/office/word/2006/wordml" xmlns:wps="http://schemas.microsoft.com/office/word/2010/wordprocessingShape" mc:Ignorable="w14 w15 wp14">
+  <w:comment w:id="0" w:author="Bakó, Ágnes" w:date="2018-01-10T17:25:00Z" w:initials="BÁ">
+    <w:p>
+      <w:pPr>
+        <w:pStyle w:val="CommentText"/>
+      </w:pPr>
+      <w:r>
+        <w:rPr>
+          <w:rStyle w:val="CommentReference"/>
+        </w:rPr>
+        <w:annotationRef/>
+      </w:r>
+    </w:p>
+  </w:comment>
+</w:comments>
+</file>
+
+<file path=word/commentsExtended.xml><?xml version="1.0" encoding="utf-8"?>
+<w15:commentsEx xmlns:wpc="http://schemas.microsoft.com/office/word/2010/wordprocessingCanvas" xmlns:mc="http://schemas.openxmlformats.org/markup-compatibility/2006" xmlns:o="urn:schemas-microsoft-com:office:office" xmlns:r="http://schemas.openxmlformats.org/officeDocument/2006/relationships" xmlns:m="http://schemas.openxmlformats.org/officeDocument/2006/math" xmlns:v="urn:schemas-microsoft-com:vml" xmlns:wp14="http://schemas.microsoft.com/office/word/2010/wordprocessingDrawing" xmlns:wp="http://schemas.openxmlformats.org/drawingml/2006/wordprocessingDrawing" xmlns:w10="urn:schemas-microsoft-com:office:word" xmlns:w="http://schemas.openxmlformats.org/wordprocessingml/2006/main" xmlns:w14="http://schemas.microsoft.com/office/word/2010/wordml" xmlns:w15="http://schemas.microsoft.com/office/word/2012/wordml" xmlns:wpg="http://schemas.microsoft.com/office/word/2010/wordprocessingGroup" xmlns:wpi="http://schemas.microsoft.com/office/word/2010/wordprocessingInk" xmlns:wne="http://schemas.microsoft.com/office/word/2006/wordml" xmlns:wps="http://schemas.microsoft.com/office/word/2010/wordprocessingShape" mc:Ignorable="w14 w15 wp14">
+  <w15:commentEx w15:paraId="0A4DE473" w15:done="0"/>
+</w15:commentsEx>
+</file>
+
 <file path=word/numbering.xml><?xml version="1.0" encoding="utf-8"?>
 <w:numbering xmlns:wpc="http://schemas.microsoft.com/office/word/2010/wordprocessingCanvas" xmlns:mc="http://schemas.openxmlformats.org/markup-compatibility/2006" xmlns:o="urn:schemas-microsoft-com:office:office" xmlns:r="http://schemas.openxmlformats.org/officeDocument/2006/relationships" xmlns:m="http://schemas.openxmlformats.org/officeDocument/2006/math" xmlns:v="urn:schemas-microsoft-com:vml" xmlns:wp14="http://schemas.microsoft.com/office/word/2010/wordprocessingDrawing" xmlns:wp="http://schemas.openxmlformats.org/drawingml/2006/wordprocessingDrawing" xmlns:w10="urn:schemas-microsoft-com:office:word" xmlns:w="http://schemas.openxmlformats.org/wordprocessingml/2006/main" xmlns:w14="http://schemas.microsoft.com/office/word/2010/wordml" xmlns:w15="http://schemas.microsoft.com/office/word/2012/wordml" xmlns:wpg="http://schemas.microsoft.com/office/word/2010/wordprocessingGroup" xmlns:wpi="http://schemas.microsoft.com/office/word/2010/wordprocessingInk" xmlns:wne="http://schemas.microsoft.com/office/word/2006/wordml" xmlns:wps="http://schemas.microsoft.com/office/word/2010/wordprocessingShape" mc:Ignorable="w14 w15 wp14">
   <w:abstractNum w:abstractNumId="0">
@@ -2731,6 +3745,230 @@
     </w:lvl>
   </w:abstractNum>
   <w:abstractNum w:abstractNumId="1">
+    <w:nsid w:val="183B3FB1"/>
+    <w:multiLevelType w:val="hybridMultilevel"/>
+    <w:tmpl w:val="382EABAC"/>
+    <w:lvl w:ilvl="0" w:tplc="E5384FBC">
+      <w:numFmt w:val="bullet"/>
+      <w:lvlText w:val="-"/>
+      <w:lvlJc w:val="left"/>
+      <w:pPr>
+        <w:ind w:left="2880" w:hanging="360"/>
+      </w:pPr>
+      <w:rPr>
+        <w:rFonts w:ascii="Calibri" w:eastAsiaTheme="minorHAnsi" w:hAnsi="Calibri" w:cstheme="minorBidi" w:hint="default"/>
+      </w:rPr>
+    </w:lvl>
+    <w:lvl w:ilvl="1" w:tplc="04090003" w:tentative="1">
+      <w:start w:val="1"/>
+      <w:numFmt w:val="bullet"/>
+      <w:lvlText w:val="o"/>
+      <w:lvlJc w:val="left"/>
+      <w:pPr>
+        <w:ind w:left="3600" w:hanging="360"/>
+      </w:pPr>
+      <w:rPr>
+        <w:rFonts w:ascii="Courier New" w:hAnsi="Courier New" w:cs="Courier New" w:hint="default"/>
+      </w:rPr>
+    </w:lvl>
+    <w:lvl w:ilvl="2" w:tplc="04090005" w:tentative="1">
+      <w:start w:val="1"/>
+      <w:numFmt w:val="bullet"/>
+      <w:lvlText w:val=""/>
+      <w:lvlJc w:val="left"/>
+      <w:pPr>
+        <w:ind w:left="4320" w:hanging="360"/>
+      </w:pPr>
+      <w:rPr>
+        <w:rFonts w:ascii="Wingdings" w:hAnsi="Wingdings" w:hint="default"/>
+      </w:rPr>
+    </w:lvl>
+    <w:lvl w:ilvl="3" w:tplc="04090001" w:tentative="1">
+      <w:start w:val="1"/>
+      <w:numFmt w:val="bullet"/>
+      <w:lvlText w:val=""/>
+      <w:lvlJc w:val="left"/>
+      <w:pPr>
+        <w:ind w:left="5040" w:hanging="360"/>
+      </w:pPr>
+      <w:rPr>
+        <w:rFonts w:ascii="Symbol" w:hAnsi="Symbol" w:hint="default"/>
+      </w:rPr>
+    </w:lvl>
+    <w:lvl w:ilvl="4" w:tplc="04090003" w:tentative="1">
+      <w:start w:val="1"/>
+      <w:numFmt w:val="bullet"/>
+      <w:lvlText w:val="o"/>
+      <w:lvlJc w:val="left"/>
+      <w:pPr>
+        <w:ind w:left="5760" w:hanging="360"/>
+      </w:pPr>
+      <w:rPr>
+        <w:rFonts w:ascii="Courier New" w:hAnsi="Courier New" w:cs="Courier New" w:hint="default"/>
+      </w:rPr>
+    </w:lvl>
+    <w:lvl w:ilvl="5" w:tplc="04090005" w:tentative="1">
+      <w:start w:val="1"/>
+      <w:numFmt w:val="bullet"/>
+      <w:lvlText w:val=""/>
+      <w:lvlJc w:val="left"/>
+      <w:pPr>
+        <w:ind w:left="6480" w:hanging="360"/>
+      </w:pPr>
+      <w:rPr>
+        <w:rFonts w:ascii="Wingdings" w:hAnsi="Wingdings" w:hint="default"/>
+      </w:rPr>
+    </w:lvl>
+    <w:lvl w:ilvl="6" w:tplc="04090001" w:tentative="1">
+      <w:start w:val="1"/>
+      <w:numFmt w:val="bullet"/>
+      <w:lvlText w:val=""/>
+      <w:lvlJc w:val="left"/>
+      <w:pPr>
+        <w:ind w:left="7200" w:hanging="360"/>
+      </w:pPr>
+      <w:rPr>
+        <w:rFonts w:ascii="Symbol" w:hAnsi="Symbol" w:hint="default"/>
+      </w:rPr>
+    </w:lvl>
+    <w:lvl w:ilvl="7" w:tplc="04090003" w:tentative="1">
+      <w:start w:val="1"/>
+      <w:numFmt w:val="bullet"/>
+      <w:lvlText w:val="o"/>
+      <w:lvlJc w:val="left"/>
+      <w:pPr>
+        <w:ind w:left="7920" w:hanging="360"/>
+      </w:pPr>
+      <w:rPr>
+        <w:rFonts w:ascii="Courier New" w:hAnsi="Courier New" w:cs="Courier New" w:hint="default"/>
+      </w:rPr>
+    </w:lvl>
+    <w:lvl w:ilvl="8" w:tplc="04090005" w:tentative="1">
+      <w:start w:val="1"/>
+      <w:numFmt w:val="bullet"/>
+      <w:lvlText w:val=""/>
+      <w:lvlJc w:val="left"/>
+      <w:pPr>
+        <w:ind w:left="8640" w:hanging="360"/>
+      </w:pPr>
+      <w:rPr>
+        <w:rFonts w:ascii="Wingdings" w:hAnsi="Wingdings" w:hint="default"/>
+      </w:rPr>
+    </w:lvl>
+  </w:abstractNum>
+  <w:abstractNum w:abstractNumId="2">
+    <w:nsid w:val="1AA67A2B"/>
+    <w:multiLevelType w:val="hybridMultilevel"/>
+    <w:tmpl w:val="2EEA39F8"/>
+    <w:lvl w:ilvl="0" w:tplc="E5384FBC">
+      <w:numFmt w:val="bullet"/>
+      <w:lvlText w:val="-"/>
+      <w:lvlJc w:val="left"/>
+      <w:pPr>
+        <w:ind w:left="2520" w:hanging="360"/>
+      </w:pPr>
+      <w:rPr>
+        <w:rFonts w:ascii="Calibri" w:eastAsiaTheme="minorHAnsi" w:hAnsi="Calibri" w:cstheme="minorBidi" w:hint="default"/>
+      </w:rPr>
+    </w:lvl>
+    <w:lvl w:ilvl="1" w:tplc="04090003" w:tentative="1">
+      <w:start w:val="1"/>
+      <w:numFmt w:val="bullet"/>
+      <w:lvlText w:val="o"/>
+      <w:lvlJc w:val="left"/>
+      <w:pPr>
+        <w:ind w:left="3240" w:hanging="360"/>
+      </w:pPr>
+      <w:rPr>
+        <w:rFonts w:ascii="Courier New" w:hAnsi="Courier New" w:cs="Courier New" w:hint="default"/>
+      </w:rPr>
+    </w:lvl>
+    <w:lvl w:ilvl="2" w:tplc="04090005" w:tentative="1">
+      <w:start w:val="1"/>
+      <w:numFmt w:val="bullet"/>
+      <w:lvlText w:val=""/>
+      <w:lvlJc w:val="left"/>
+      <w:pPr>
+        <w:ind w:left="3960" w:hanging="360"/>
+      </w:pPr>
+      <w:rPr>
+        <w:rFonts w:ascii="Wingdings" w:hAnsi="Wingdings" w:hint="default"/>
+      </w:rPr>
+    </w:lvl>
+    <w:lvl w:ilvl="3" w:tplc="04090001" w:tentative="1">
+      <w:start w:val="1"/>
+      <w:numFmt w:val="bullet"/>
+      <w:lvlText w:val=""/>
+      <w:lvlJc w:val="left"/>
+      <w:pPr>
+        <w:ind w:left="4680" w:hanging="360"/>
+      </w:pPr>
+      <w:rPr>
+        <w:rFonts w:ascii="Symbol" w:hAnsi="Symbol" w:hint="default"/>
+      </w:rPr>
+    </w:lvl>
+    <w:lvl w:ilvl="4" w:tplc="04090003" w:tentative="1">
+      <w:start w:val="1"/>
+      <w:numFmt w:val="bullet"/>
+      <w:lvlText w:val="o"/>
+      <w:lvlJc w:val="left"/>
+      <w:pPr>
+        <w:ind w:left="5400" w:hanging="360"/>
+      </w:pPr>
+      <w:rPr>
+        <w:rFonts w:ascii="Courier New" w:hAnsi="Courier New" w:cs="Courier New" w:hint="default"/>
+      </w:rPr>
+    </w:lvl>
+    <w:lvl w:ilvl="5" w:tplc="04090005" w:tentative="1">
+      <w:start w:val="1"/>
+      <w:numFmt w:val="bullet"/>
+      <w:lvlText w:val=""/>
+      <w:lvlJc w:val="left"/>
+      <w:pPr>
+        <w:ind w:left="6120" w:hanging="360"/>
+      </w:pPr>
+      <w:rPr>
+        <w:rFonts w:ascii="Wingdings" w:hAnsi="Wingdings" w:hint="default"/>
+      </w:rPr>
+    </w:lvl>
+    <w:lvl w:ilvl="6" w:tplc="04090001" w:tentative="1">
+      <w:start w:val="1"/>
+      <w:numFmt w:val="bullet"/>
+      <w:lvlText w:val=""/>
+      <w:lvlJc w:val="left"/>
+      <w:pPr>
+        <w:ind w:left="6840" w:hanging="360"/>
+      </w:pPr>
+      <w:rPr>
+        <w:rFonts w:ascii="Symbol" w:hAnsi="Symbol" w:hint="default"/>
+      </w:rPr>
+    </w:lvl>
+    <w:lvl w:ilvl="7" w:tplc="04090003" w:tentative="1">
+      <w:start w:val="1"/>
+      <w:numFmt w:val="bullet"/>
+      <w:lvlText w:val="o"/>
+      <w:lvlJc w:val="left"/>
+      <w:pPr>
+        <w:ind w:left="7560" w:hanging="360"/>
+      </w:pPr>
+      <w:rPr>
+        <w:rFonts w:ascii="Courier New" w:hAnsi="Courier New" w:cs="Courier New" w:hint="default"/>
+      </w:rPr>
+    </w:lvl>
+    <w:lvl w:ilvl="8" w:tplc="04090005" w:tentative="1">
+      <w:start w:val="1"/>
+      <w:numFmt w:val="bullet"/>
+      <w:lvlText w:val=""/>
+      <w:lvlJc w:val="left"/>
+      <w:pPr>
+        <w:ind w:left="8280" w:hanging="360"/>
+      </w:pPr>
+      <w:rPr>
+        <w:rFonts w:ascii="Wingdings" w:hAnsi="Wingdings" w:hint="default"/>
+      </w:rPr>
+    </w:lvl>
+  </w:abstractNum>
+  <w:abstractNum w:abstractNumId="3">
     <w:nsid w:val="34E57CDB"/>
     <w:multiLevelType w:val="multilevel"/>
     <w:tmpl w:val="0409001F"/>
@@ -2816,10 +4054,190 @@
       </w:pPr>
     </w:lvl>
   </w:abstractNum>
-  <w:abstractNum w:abstractNumId="2">
+  <w:abstractNum w:abstractNumId="4">
+    <w:nsid w:val="4135470E"/>
+    <w:multiLevelType w:val="hybridMultilevel"/>
+    <w:tmpl w:val="3EE4FF9E"/>
+    <w:lvl w:ilvl="0" w:tplc="0409000F">
+      <w:start w:val="1"/>
+      <w:numFmt w:val="decimal"/>
+      <w:lvlText w:val="%1."/>
+      <w:lvlJc w:val="left"/>
+      <w:pPr>
+        <w:ind w:left="720" w:hanging="360"/>
+      </w:pPr>
+      <w:rPr>
+        <w:rFonts w:hint="default"/>
+      </w:rPr>
+    </w:lvl>
+    <w:lvl w:ilvl="1" w:tplc="04090019" w:tentative="1">
+      <w:start w:val="1"/>
+      <w:numFmt w:val="lowerLetter"/>
+      <w:lvlText w:val="%2."/>
+      <w:lvlJc w:val="left"/>
+      <w:pPr>
+        <w:ind w:left="1440" w:hanging="360"/>
+      </w:pPr>
+    </w:lvl>
+    <w:lvl w:ilvl="2" w:tplc="0409001B" w:tentative="1">
+      <w:start w:val="1"/>
+      <w:numFmt w:val="lowerRoman"/>
+      <w:lvlText w:val="%3."/>
+      <w:lvlJc w:val="right"/>
+      <w:pPr>
+        <w:ind w:left="2160" w:hanging="180"/>
+      </w:pPr>
+    </w:lvl>
+    <w:lvl w:ilvl="3" w:tplc="0409000F" w:tentative="1">
+      <w:start w:val="1"/>
+      <w:numFmt w:val="decimal"/>
+      <w:lvlText w:val="%4."/>
+      <w:lvlJc w:val="left"/>
+      <w:pPr>
+        <w:ind w:left="2880" w:hanging="360"/>
+      </w:pPr>
+    </w:lvl>
+    <w:lvl w:ilvl="4" w:tplc="04090019" w:tentative="1">
+      <w:start w:val="1"/>
+      <w:numFmt w:val="lowerLetter"/>
+      <w:lvlText w:val="%5."/>
+      <w:lvlJc w:val="left"/>
+      <w:pPr>
+        <w:ind w:left="3600" w:hanging="360"/>
+      </w:pPr>
+    </w:lvl>
+    <w:lvl w:ilvl="5" w:tplc="0409001B" w:tentative="1">
+      <w:start w:val="1"/>
+      <w:numFmt w:val="lowerRoman"/>
+      <w:lvlText w:val="%6."/>
+      <w:lvlJc w:val="right"/>
+      <w:pPr>
+        <w:ind w:left="4320" w:hanging="180"/>
+      </w:pPr>
+    </w:lvl>
+    <w:lvl w:ilvl="6" w:tplc="0409000F" w:tentative="1">
+      <w:start w:val="1"/>
+      <w:numFmt w:val="decimal"/>
+      <w:lvlText w:val="%7."/>
+      <w:lvlJc w:val="left"/>
+      <w:pPr>
+        <w:ind w:left="5040" w:hanging="360"/>
+      </w:pPr>
+    </w:lvl>
+    <w:lvl w:ilvl="7" w:tplc="04090019" w:tentative="1">
+      <w:start w:val="1"/>
+      <w:numFmt w:val="lowerLetter"/>
+      <w:lvlText w:val="%8."/>
+      <w:lvlJc w:val="left"/>
+      <w:pPr>
+        <w:ind w:left="5760" w:hanging="360"/>
+      </w:pPr>
+    </w:lvl>
+    <w:lvl w:ilvl="8" w:tplc="0409001B" w:tentative="1">
+      <w:start w:val="1"/>
+      <w:numFmt w:val="lowerRoman"/>
+      <w:lvlText w:val="%9."/>
+      <w:lvlJc w:val="right"/>
+      <w:pPr>
+        <w:ind w:left="6480" w:hanging="180"/>
+      </w:pPr>
+    </w:lvl>
+  </w:abstractNum>
+  <w:abstractNum w:abstractNumId="5">
+    <w:nsid w:val="46B60829"/>
+    <w:multiLevelType w:val="hybridMultilevel"/>
+    <w:tmpl w:val="0FA456F4"/>
+    <w:lvl w:ilvl="0" w:tplc="9B2EC6E6">
+      <w:start w:val="1"/>
+      <w:numFmt w:val="decimal"/>
+      <w:lvlText w:val="%1."/>
+      <w:lvlJc w:val="left"/>
+      <w:pPr>
+        <w:ind w:left="1800" w:hanging="360"/>
+      </w:pPr>
+      <w:rPr>
+        <w:rFonts w:hint="default"/>
+      </w:rPr>
+    </w:lvl>
+    <w:lvl w:ilvl="1" w:tplc="E5384FBC">
+      <w:numFmt w:val="bullet"/>
+      <w:lvlText w:val="-"/>
+      <w:lvlJc w:val="left"/>
+      <w:pPr>
+        <w:ind w:left="2520" w:hanging="360"/>
+      </w:pPr>
+      <w:rPr>
+        <w:rFonts w:ascii="Calibri" w:eastAsiaTheme="minorHAnsi" w:hAnsi="Calibri" w:cstheme="minorBidi" w:hint="default"/>
+      </w:rPr>
+    </w:lvl>
+    <w:lvl w:ilvl="2" w:tplc="0409001B" w:tentative="1">
+      <w:start w:val="1"/>
+      <w:numFmt w:val="lowerRoman"/>
+      <w:lvlText w:val="%3."/>
+      <w:lvlJc w:val="right"/>
+      <w:pPr>
+        <w:ind w:left="3240" w:hanging="180"/>
+      </w:pPr>
+    </w:lvl>
+    <w:lvl w:ilvl="3" w:tplc="0409000F" w:tentative="1">
+      <w:start w:val="1"/>
+      <w:numFmt w:val="decimal"/>
+      <w:lvlText w:val="%4."/>
+      <w:lvlJc w:val="left"/>
+      <w:pPr>
+        <w:ind w:left="3960" w:hanging="360"/>
+      </w:pPr>
+    </w:lvl>
+    <w:lvl w:ilvl="4" w:tplc="04090019" w:tentative="1">
+      <w:start w:val="1"/>
+      <w:numFmt w:val="lowerLetter"/>
+      <w:lvlText w:val="%5."/>
+      <w:lvlJc w:val="left"/>
+      <w:pPr>
+        <w:ind w:left="4680" w:hanging="360"/>
+      </w:pPr>
+    </w:lvl>
+    <w:lvl w:ilvl="5" w:tplc="0409001B" w:tentative="1">
+      <w:start w:val="1"/>
+      <w:numFmt w:val="lowerRoman"/>
+      <w:lvlText w:val="%6."/>
+      <w:lvlJc w:val="right"/>
+      <w:pPr>
+        <w:ind w:left="5400" w:hanging="180"/>
+      </w:pPr>
+    </w:lvl>
+    <w:lvl w:ilvl="6" w:tplc="0409000F" w:tentative="1">
+      <w:start w:val="1"/>
+      <w:numFmt w:val="decimal"/>
+      <w:lvlText w:val="%7."/>
+      <w:lvlJc w:val="left"/>
+      <w:pPr>
+        <w:ind w:left="6120" w:hanging="360"/>
+      </w:pPr>
+    </w:lvl>
+    <w:lvl w:ilvl="7" w:tplc="04090019" w:tentative="1">
+      <w:start w:val="1"/>
+      <w:numFmt w:val="lowerLetter"/>
+      <w:lvlText w:val="%8."/>
+      <w:lvlJc w:val="left"/>
+      <w:pPr>
+        <w:ind w:left="6840" w:hanging="360"/>
+      </w:pPr>
+    </w:lvl>
+    <w:lvl w:ilvl="8" w:tplc="0409001B" w:tentative="1">
+      <w:start w:val="1"/>
+      <w:numFmt w:val="lowerRoman"/>
+      <w:lvlText w:val="%9."/>
+      <w:lvlJc w:val="right"/>
+      <w:pPr>
+        <w:ind w:left="7560" w:hanging="180"/>
+      </w:pPr>
+    </w:lvl>
+  </w:abstractNum>
+  <w:abstractNum w:abstractNumId="6">
     <w:nsid w:val="471E16EE"/>
     <w:multiLevelType w:val="hybridMultilevel"/>
-    <w:tmpl w:val="44B07B8C"/>
+    <w:tmpl w:val="8452CFFC"/>
     <w:lvl w:ilvl="0" w:tplc="E5384FBC">
       <w:numFmt w:val="bullet"/>
       <w:lvlText w:val="-"/>
@@ -2831,104 +4249,103 @@
         <w:rFonts w:ascii="Calibri" w:eastAsiaTheme="minorHAnsi" w:hAnsi="Calibri" w:cstheme="minorBidi" w:hint="default"/>
       </w:rPr>
     </w:lvl>
-    <w:lvl w:ilvl="1" w:tplc="04090003">
+    <w:lvl w:ilvl="1" w:tplc="E5384FBC">
+      <w:numFmt w:val="bullet"/>
+      <w:lvlText w:val="-"/>
+      <w:lvlJc w:val="left"/>
+      <w:pPr>
+        <w:ind w:left="1440" w:hanging="360"/>
+      </w:pPr>
+      <w:rPr>
+        <w:rFonts w:ascii="Calibri" w:eastAsiaTheme="minorHAnsi" w:hAnsi="Calibri" w:cstheme="minorBidi" w:hint="default"/>
+      </w:rPr>
+    </w:lvl>
+    <w:lvl w:ilvl="2" w:tplc="04090005" w:tentative="1">
+      <w:start w:val="1"/>
+      <w:numFmt w:val="bullet"/>
+      <w:lvlText w:val=""/>
+      <w:lvlJc w:val="left"/>
+      <w:pPr>
+        <w:ind w:left="2160" w:hanging="360"/>
+      </w:pPr>
+      <w:rPr>
+        <w:rFonts w:ascii="Wingdings" w:hAnsi="Wingdings" w:hint="default"/>
+      </w:rPr>
+    </w:lvl>
+    <w:lvl w:ilvl="3" w:tplc="04090001" w:tentative="1">
+      <w:start w:val="1"/>
+      <w:numFmt w:val="bullet"/>
+      <w:lvlText w:val=""/>
+      <w:lvlJc w:val="left"/>
+      <w:pPr>
+        <w:ind w:left="2880" w:hanging="360"/>
+      </w:pPr>
+      <w:rPr>
+        <w:rFonts w:ascii="Symbol" w:hAnsi="Symbol" w:hint="default"/>
+      </w:rPr>
+    </w:lvl>
+    <w:lvl w:ilvl="4" w:tplc="04090003" w:tentative="1">
       <w:start w:val="1"/>
       <w:numFmt w:val="bullet"/>
       <w:lvlText w:val="o"/>
       <w:lvlJc w:val="left"/>
       <w:pPr>
-        <w:ind w:left="1440" w:hanging="360"/>
+        <w:ind w:left="3600" w:hanging="360"/>
       </w:pPr>
       <w:rPr>
         <w:rFonts w:ascii="Courier New" w:hAnsi="Courier New" w:cs="Courier New" w:hint="default"/>
       </w:rPr>
     </w:lvl>
-    <w:lvl w:ilvl="2" w:tplc="04090005" w:tentative="1">
+    <w:lvl w:ilvl="5" w:tplc="04090005" w:tentative="1">
       <w:start w:val="1"/>
       <w:numFmt w:val="bullet"/>
       <w:lvlText w:val=""/>
       <w:lvlJc w:val="left"/>
       <w:pPr>
-        <w:ind w:left="2160" w:hanging="360"/>
+        <w:ind w:left="4320" w:hanging="360"/>
       </w:pPr>
       <w:rPr>
         <w:rFonts w:ascii="Wingdings" w:hAnsi="Wingdings" w:hint="default"/>
       </w:rPr>
     </w:lvl>
-    <w:lvl w:ilvl="3" w:tplc="04090001" w:tentative="1">
+    <w:lvl w:ilvl="6" w:tplc="04090001" w:tentative="1">
       <w:start w:val="1"/>
       <w:numFmt w:val="bullet"/>
       <w:lvlText w:val=""/>
       <w:lvlJc w:val="left"/>
       <w:pPr>
-        <w:ind w:left="2880" w:hanging="360"/>
+        <w:ind w:left="5040" w:hanging="360"/>
       </w:pPr>
       <w:rPr>
         <w:rFonts w:ascii="Symbol" w:hAnsi="Symbol" w:hint="default"/>
       </w:rPr>
     </w:lvl>
-    <w:lvl w:ilvl="4" w:tplc="04090003" w:tentative="1">
+    <w:lvl w:ilvl="7" w:tplc="04090003" w:tentative="1">
       <w:start w:val="1"/>
       <w:numFmt w:val="bullet"/>
       <w:lvlText w:val="o"/>
       <w:lvlJc w:val="left"/>
       <w:pPr>
-        <w:ind w:left="3600" w:hanging="360"/>
+        <w:ind w:left="5760" w:hanging="360"/>
       </w:pPr>
       <w:rPr>
         <w:rFonts w:ascii="Courier New" w:hAnsi="Courier New" w:cs="Courier New" w:hint="default"/>
       </w:rPr>
     </w:lvl>
-    <w:lvl w:ilvl="5" w:tplc="04090005" w:tentative="1">
+    <w:lvl w:ilvl="8" w:tplc="04090005" w:tentative="1">
       <w:start w:val="1"/>
       <w:numFmt w:val="bullet"/>
       <w:lvlText w:val=""/>
       <w:lvlJc w:val="left"/>
       <w:pPr>
-        <w:ind w:left="4320" w:hanging="360"/>
+        <w:ind w:left="6480" w:hanging="360"/>
       </w:pPr>
       <w:rPr>
         <w:rFonts w:ascii="Wingdings" w:hAnsi="Wingdings" w:hint="default"/>
       </w:rPr>
     </w:lvl>
-    <w:lvl w:ilvl="6" w:tplc="04090001" w:tentative="1">
-      <w:start w:val="1"/>
-      <w:numFmt w:val="bullet"/>
-      <w:lvlText w:val=""/>
-      <w:lvlJc w:val="left"/>
-      <w:pPr>
-        <w:ind w:left="5040" w:hanging="360"/>
-      </w:pPr>
-      <w:rPr>
-        <w:rFonts w:ascii="Symbol" w:hAnsi="Symbol" w:hint="default"/>
-      </w:rPr>
-    </w:lvl>
-    <w:lvl w:ilvl="7" w:tplc="04090003" w:tentative="1">
-      <w:start w:val="1"/>
-      <w:numFmt w:val="bullet"/>
-      <w:lvlText w:val="o"/>
-      <w:lvlJc w:val="left"/>
-      <w:pPr>
-        <w:ind w:left="5760" w:hanging="360"/>
-      </w:pPr>
-      <w:rPr>
-        <w:rFonts w:ascii="Courier New" w:hAnsi="Courier New" w:cs="Courier New" w:hint="default"/>
-      </w:rPr>
-    </w:lvl>
-    <w:lvl w:ilvl="8" w:tplc="04090005" w:tentative="1">
-      <w:start w:val="1"/>
-      <w:numFmt w:val="bullet"/>
-      <w:lvlText w:val=""/>
-      <w:lvlJc w:val="left"/>
-      <w:pPr>
-        <w:ind w:left="6480" w:hanging="360"/>
-      </w:pPr>
-      <w:rPr>
-        <w:rFonts w:ascii="Wingdings" w:hAnsi="Wingdings" w:hint="default"/>
-      </w:rPr>
-    </w:lvl>
   </w:abstractNum>
-  <w:abstractNum w:abstractNumId="3">
+  <w:abstractNum w:abstractNumId="7">
     <w:nsid w:val="5142258E"/>
     <w:multiLevelType w:val="hybridMultilevel"/>
     <w:tmpl w:val="CA8AAFB2"/>
@@ -3040,7 +4457,7 @@
       </w:rPr>
     </w:lvl>
   </w:abstractNum>
-  <w:abstractNum w:abstractNumId="4">
+  <w:abstractNum w:abstractNumId="8">
     <w:nsid w:val="5D11256F"/>
     <w:multiLevelType w:val="multilevel"/>
     <w:tmpl w:val="0409001F"/>
@@ -3126,7 +4543,7 @@
       </w:pPr>
     </w:lvl>
   </w:abstractNum>
-  <w:abstractNum w:abstractNumId="5">
+  <w:abstractNum w:abstractNumId="9">
     <w:nsid w:val="74B46245"/>
     <w:multiLevelType w:val="hybridMultilevel"/>
     <w:tmpl w:val="9842972A"/>
@@ -3212,7 +4629,7 @@
       </w:pPr>
     </w:lvl>
   </w:abstractNum>
-  <w:abstractNum w:abstractNumId="6">
+  <w:abstractNum w:abstractNumId="10">
     <w:nsid w:val="7BBF1184"/>
     <w:multiLevelType w:val="multilevel"/>
     <w:tmpl w:val="0409001F"/>
@@ -3302,24 +4719,44 @@
     <w:abstractNumId w:val="0"/>
   </w:num>
   <w:num w:numId="2">
+    <w:abstractNumId w:val="8"/>
+  </w:num>
+  <w:num w:numId="3">
+    <w:abstractNumId w:val="10"/>
+  </w:num>
+  <w:num w:numId="4">
+    <w:abstractNumId w:val="3"/>
+  </w:num>
+  <w:num w:numId="5">
+    <w:abstractNumId w:val="7"/>
+  </w:num>
+  <w:num w:numId="6">
+    <w:abstractNumId w:val="9"/>
+  </w:num>
+  <w:num w:numId="7">
+    <w:abstractNumId w:val="6"/>
+  </w:num>
+  <w:num w:numId="8">
     <w:abstractNumId w:val="4"/>
   </w:num>
-  <w:num w:numId="3">
-    <w:abstractNumId w:val="6"/>
+  <w:num w:numId="9">
+    <w:abstractNumId w:val="5"/>
   </w:num>
-  <w:num w:numId="4">
+  <w:num w:numId="10">
     <w:abstractNumId w:val="1"/>
   </w:num>
-  <w:num w:numId="5">
-    <w:abstractNumId w:val="3"/>
-  </w:num>
-  <w:num w:numId="6">
-    <w:abstractNumId w:val="5"/>
-  </w:num>
-  <w:num w:numId="7">
+  <w:num w:numId="11">
     <w:abstractNumId w:val="2"/>
   </w:num>
 </w:numbering>
+</file>
+
+<file path=word/people.xml><?xml version="1.0" encoding="utf-8"?>
+<w15:people xmlns:wpc="http://schemas.microsoft.com/office/word/2010/wordprocessingCanvas" xmlns:mc="http://schemas.openxmlformats.org/markup-compatibility/2006" xmlns:o="urn:schemas-microsoft-com:office:office" xmlns:r="http://schemas.openxmlformats.org/officeDocument/2006/relationships" xmlns:m="http://schemas.openxmlformats.org/officeDocument/2006/math" xmlns:v="urn:schemas-microsoft-com:vml" xmlns:wp14="http://schemas.microsoft.com/office/word/2010/wordprocessingDrawing" xmlns:wp="http://schemas.openxmlformats.org/drawingml/2006/wordprocessingDrawing" xmlns:w10="urn:schemas-microsoft-com:office:word" xmlns:w="http://schemas.openxmlformats.org/wordprocessingml/2006/main" xmlns:w14="http://schemas.microsoft.com/office/word/2010/wordml" xmlns:w15="http://schemas.microsoft.com/office/word/2012/wordml" xmlns:wpg="http://schemas.microsoft.com/office/word/2010/wordprocessingGroup" xmlns:wpi="http://schemas.microsoft.com/office/word/2010/wordprocessingInk" xmlns:wne="http://schemas.microsoft.com/office/word/2006/wordml" xmlns:wps="http://schemas.microsoft.com/office/word/2010/wordprocessingShape" mc:Ignorable="w14 w15 wp14">
+  <w15:person w15:author="Bakó, Ágnes">
+    <w15:presenceInfo w15:providerId="AD" w15:userId="S-1-5-21-329068152-1454471165-1417001333-2766413"/>
+  </w15:person>
+</w15:people>
 </file>
 
 <file path=word/styles.xml><?xml version="1.0" encoding="utf-8"?>
@@ -3849,6 +5286,123 @@
       <w:u w:val="single"/>
     </w:rPr>
   </w:style>
+  <w:style w:type="paragraph" w:styleId="Caption">
+    <w:name w:val="caption"/>
+    <w:basedOn w:val="Normal"/>
+    <w:next w:val="Normal"/>
+    <w:uiPriority w:val="35"/>
+    <w:unhideWhenUsed/>
+    <w:qFormat/>
+    <w:rsid w:val="00E921D4"/>
+    <w:pPr>
+      <w:spacing w:after="200" w:line="240" w:lineRule="auto"/>
+    </w:pPr>
+    <w:rPr>
+      <w:i/>
+      <w:iCs/>
+      <w:color w:val="44546A" w:themeColor="text2"/>
+      <w:sz w:val="18"/>
+      <w:szCs w:val="18"/>
+    </w:rPr>
+  </w:style>
+  <w:style w:type="character" w:styleId="CommentReference">
+    <w:name w:val="annotation reference"/>
+    <w:basedOn w:val="DefaultParagraphFont"/>
+    <w:uiPriority w:val="99"/>
+    <w:semiHidden/>
+    <w:unhideWhenUsed/>
+    <w:rsid w:val="005463B8"/>
+    <w:rPr>
+      <w:sz w:val="16"/>
+      <w:szCs w:val="16"/>
+    </w:rPr>
+  </w:style>
+  <w:style w:type="paragraph" w:styleId="CommentText">
+    <w:name w:val="annotation text"/>
+    <w:basedOn w:val="Normal"/>
+    <w:link w:val="CommentTextChar"/>
+    <w:uiPriority w:val="99"/>
+    <w:semiHidden/>
+    <w:unhideWhenUsed/>
+    <w:rsid w:val="005463B8"/>
+    <w:pPr>
+      <w:spacing w:line="240" w:lineRule="auto"/>
+    </w:pPr>
+    <w:rPr>
+      <w:sz w:val="20"/>
+      <w:szCs w:val="20"/>
+    </w:rPr>
+  </w:style>
+  <w:style w:type="character" w:customStyle="1" w:styleId="CommentTextChar">
+    <w:name w:val="Comment Text Char"/>
+    <w:basedOn w:val="DefaultParagraphFont"/>
+    <w:link w:val="CommentText"/>
+    <w:uiPriority w:val="99"/>
+    <w:semiHidden/>
+    <w:rsid w:val="005463B8"/>
+    <w:rPr>
+      <w:sz w:val="20"/>
+      <w:szCs w:val="20"/>
+    </w:rPr>
+  </w:style>
+  <w:style w:type="paragraph" w:styleId="CommentSubject">
+    <w:name w:val="annotation subject"/>
+    <w:basedOn w:val="CommentText"/>
+    <w:next w:val="CommentText"/>
+    <w:link w:val="CommentSubjectChar"/>
+    <w:uiPriority w:val="99"/>
+    <w:semiHidden/>
+    <w:unhideWhenUsed/>
+    <w:rsid w:val="005463B8"/>
+    <w:rPr>
+      <w:b/>
+      <w:bCs/>
+    </w:rPr>
+  </w:style>
+  <w:style w:type="character" w:customStyle="1" w:styleId="CommentSubjectChar">
+    <w:name w:val="Comment Subject Char"/>
+    <w:basedOn w:val="CommentTextChar"/>
+    <w:link w:val="CommentSubject"/>
+    <w:uiPriority w:val="99"/>
+    <w:semiHidden/>
+    <w:rsid w:val="005463B8"/>
+    <w:rPr>
+      <w:b/>
+      <w:bCs/>
+      <w:sz w:val="20"/>
+      <w:szCs w:val="20"/>
+    </w:rPr>
+  </w:style>
+  <w:style w:type="paragraph" w:styleId="BalloonText">
+    <w:name w:val="Balloon Text"/>
+    <w:basedOn w:val="Normal"/>
+    <w:link w:val="BalloonTextChar"/>
+    <w:uiPriority w:val="99"/>
+    <w:semiHidden/>
+    <w:unhideWhenUsed/>
+    <w:rsid w:val="005463B8"/>
+    <w:pPr>
+      <w:spacing w:after="0" w:line="240" w:lineRule="auto"/>
+    </w:pPr>
+    <w:rPr>
+      <w:rFonts w:ascii="Segoe UI" w:hAnsi="Segoe UI" w:cs="Segoe UI"/>
+      <w:sz w:val="18"/>
+      <w:szCs w:val="18"/>
+    </w:rPr>
+  </w:style>
+  <w:style w:type="character" w:customStyle="1" w:styleId="BalloonTextChar">
+    <w:name w:val="Balloon Text Char"/>
+    <w:basedOn w:val="DefaultParagraphFont"/>
+    <w:link w:val="BalloonText"/>
+    <w:uiPriority w:val="99"/>
+    <w:semiHidden/>
+    <w:rsid w:val="005463B8"/>
+    <w:rPr>
+      <w:rFonts w:ascii="Segoe UI" w:hAnsi="Segoe UI" w:cs="Segoe UI"/>
+      <w:sz w:val="18"/>
+      <w:szCs w:val="18"/>
+    </w:rPr>
+  </w:style>
 </w:styles>
 </file>
 

</xml_diff>